<commit_message>
A5 Finished as much as I care
</commit_message>
<xml_diff>
--- a/CIT466_Cayton_B_A5/CIT466_Assignment5(2).docx
+++ b/CIT466_Cayton_B_A5/CIT466_Assignment5(2).docx
@@ -61,6 +61,7 @@
           <w:noProof/>
           <w:sz w:val="28"/>
           <w:szCs w:val="28"/>
+          <w:vertAlign w:val="subscript"/>
         </w:rPr>
         <w:drawing>
           <wp:inline distT="0" distB="0" distL="0" distR="0" wp14:anchorId="7EBCB41B" wp14:editId="11C18FB6">
@@ -289,25 +290,7 @@
           <w:sz w:val="28"/>
           <w:szCs w:val="28"/>
         </w:rPr>
-        <w:t xml:space="preserve">. Email is </w:t>
-      </w:r>
-      <w:proofErr w:type="gramStart"/>
-      <w:r>
-        <w:rPr>
-          <w:rFonts w:ascii="Garamond" w:hAnsi="Garamond"/>
-          <w:sz w:val="28"/>
-          <w:szCs w:val="28"/>
-        </w:rPr>
-        <w:t>also</w:t>
-      </w:r>
-      <w:proofErr w:type="gramEnd"/>
-      <w:r>
-        <w:rPr>
-          <w:rFonts w:ascii="Garamond" w:hAnsi="Garamond"/>
-          <w:sz w:val="28"/>
-          <w:szCs w:val="28"/>
-        </w:rPr>
-        <w:t xml:space="preserve"> UNIQUE</w:t>
+        <w:t>. Email is also UNIQUE</w:t>
       </w:r>
     </w:p>
     <w:p>

</xml_diff>